<commit_message>
kenny system spec update
</commit_message>
<xml_diff>
--- a/TeamDocs/WordDocs/Technical Document.docx
+++ b/TeamDocs/WordDocs/Technical Document.docx
@@ -1,6 +1,6 @@
 
 <file path=word/document.xml><?xml version="1.0" encoding="utf-8"?>
-<w:document xmlns:wpc="http://schemas.microsoft.com/office/word/2010/wordprocessingCanvas" xmlns:cx="http://schemas.microsoft.com/office/drawing/2014/chartex" xmlns:cx1="http://schemas.microsoft.com/office/drawing/2015/9/8/chartex" xmlns:mc="http://schemas.openxmlformats.org/markup-compatibility/2006" xmlns:o="urn:schemas-microsoft-com:office:office" xmlns:r="http://schemas.openxmlformats.org/officeDocument/2006/relationships" xmlns:m="http://schemas.openxmlformats.org/officeDocument/2006/math" xmlns:v="urn:schemas-microsoft-com:vml" xmlns:wp14="http://schemas.microsoft.com/office/word/2010/wordprocessingDrawing" xmlns:wp="http://schemas.openxmlformats.org/drawingml/2006/wordprocessingDrawing" xmlns:w10="urn:schemas-microsoft-com:office:word" xmlns:w="http://schemas.openxmlformats.org/wordprocessingml/2006/main" xmlns:w14="http://schemas.microsoft.com/office/word/2010/wordml" xmlns:w15="http://schemas.microsoft.com/office/word/2012/wordml" xmlns:w16se="http://schemas.microsoft.com/office/word/2015/wordml/symex" xmlns:wpg="http://schemas.microsoft.com/office/word/2010/wordprocessingGroup" xmlns:wpi="http://schemas.microsoft.com/office/word/2010/wordprocessingInk" xmlns:wne="http://schemas.microsoft.com/office/word/2006/wordml" xmlns:wps="http://schemas.microsoft.com/office/word/2010/wordprocessingShape" mc:Ignorable="w14 w15 w16se wp14">
+<w:document xmlns:wpc="http://schemas.microsoft.com/office/word/2010/wordprocessingCanvas" xmlns:cx="http://schemas.microsoft.com/office/drawing/2014/chartex" xmlns:cx1="http://schemas.microsoft.com/office/drawing/2015/9/8/chartex" xmlns:cx2="http://schemas.microsoft.com/office/drawing/2015/10/21/chartex" xmlns:cx3="http://schemas.microsoft.com/office/drawing/2016/5/9/chartex" xmlns:cx4="http://schemas.microsoft.com/office/drawing/2016/5/10/chartex" xmlns:cx5="http://schemas.microsoft.com/office/drawing/2016/5/11/chartex" xmlns:cx6="http://schemas.microsoft.com/office/drawing/2016/5/12/chartex" xmlns:cx7="http://schemas.microsoft.com/office/drawing/2016/5/13/chartex" xmlns:cx8="http://schemas.microsoft.com/office/drawing/2016/5/14/chartex" xmlns:mc="http://schemas.openxmlformats.org/markup-compatibility/2006" xmlns:aink="http://schemas.microsoft.com/office/drawing/2016/ink" xmlns:am3d="http://schemas.microsoft.com/office/drawing/2017/model3d" xmlns:o="urn:schemas-microsoft-com:office:office" xmlns:r="http://schemas.openxmlformats.org/officeDocument/2006/relationships" xmlns:m="http://schemas.openxmlformats.org/officeDocument/2006/math" xmlns:v="urn:schemas-microsoft-com:vml" xmlns:wp14="http://schemas.microsoft.com/office/word/2010/wordprocessingDrawing" xmlns:wp="http://schemas.openxmlformats.org/drawingml/2006/wordprocessingDrawing" xmlns:w10="urn:schemas-microsoft-com:office:word" xmlns:w="http://schemas.openxmlformats.org/wordprocessingml/2006/main" xmlns:w14="http://schemas.microsoft.com/office/word/2010/wordml" xmlns:w15="http://schemas.microsoft.com/office/word/2012/wordml" xmlns:w16cid="http://schemas.microsoft.com/office/word/2016/wordml/cid" xmlns:w16se="http://schemas.microsoft.com/office/word/2015/wordml/symex" xmlns:wpg="http://schemas.microsoft.com/office/word/2010/wordprocessingGroup" xmlns:wpi="http://schemas.microsoft.com/office/word/2010/wordprocessingInk" xmlns:wne="http://schemas.microsoft.com/office/word/2006/wordml" xmlns:wps="http://schemas.microsoft.com/office/word/2010/wordprocessingShape" mc:Ignorable="w14 w15 w16se w16cid wp14">
   <w:body>
     <w:p>
       <w:pPr>
@@ -50,21 +50,12 @@
           <w:u w:val="single"/>
         </w:rPr>
       </w:pPr>
-      <w:proofErr w:type="spellStart"/>
       <w:r>
         <w:rPr>
           <w:sz w:val="56"/>
           <w:u w:val="single"/>
         </w:rPr>
-        <w:t>Jelblob</w:t>
-      </w:r>
-      <w:proofErr w:type="spellEnd"/>
-      <w:r>
-        <w:rPr>
-          <w:sz w:val="56"/>
-          <w:u w:val="single"/>
-        </w:rPr>
-        <w:t>: The Horrific Adventure</w:t>
+        <w:t>Jelblob: The Horrific Adventure</w:t>
       </w:r>
     </w:p>
     <w:p>
@@ -1935,16 +1926,8 @@
               <w:rPr>
                 <w:sz w:val="24"/>
               </w:rPr>
-              <w:t xml:space="preserve">Kenny </w:t>
-            </w:r>
-            <w:proofErr w:type="spellStart"/>
-            <w:r>
-              <w:rPr>
-                <w:sz w:val="24"/>
-              </w:rPr>
-              <w:t>Melvillie</w:t>
-            </w:r>
-            <w:proofErr w:type="spellEnd"/>
+              <w:t>Kenny Melvillie</w:t>
+            </w:r>
           </w:p>
         </w:tc>
         <w:tc>
@@ -2033,15 +2016,7 @@
           </w:tcPr>
           <w:p>
             <w:r>
-              <w:t xml:space="preserve">I choose to become the lead game designer and lead audio for 2 reasons, the first of which is that I felt that these 2 areas are where </w:t>
-            </w:r>
-            <w:proofErr w:type="spellStart"/>
-            <w:r>
-              <w:t>i</w:t>
-            </w:r>
-            <w:proofErr w:type="spellEnd"/>
-            <w:r>
-              <w:t xml:space="preserve"> can contribute to the project the best. The 2</w:t>
+              <w:t>I choose to become the lead game designer and lead audio for 2 reasons, the first of which is that I felt that these 2 areas are where i can contribute to the project the best. The 2</w:t>
             </w:r>
             <w:r>
               <w:rPr>
@@ -2071,16 +2046,8 @@
               <w:rPr>
                 <w:sz w:val="24"/>
               </w:rPr>
-              <w:t xml:space="preserve">Steven </w:t>
-            </w:r>
-            <w:proofErr w:type="spellStart"/>
-            <w:r>
-              <w:rPr>
-                <w:sz w:val="24"/>
-              </w:rPr>
-              <w:t>O’neill</w:t>
-            </w:r>
-            <w:proofErr w:type="spellEnd"/>
+              <w:t>Steven O’neill</w:t>
+            </w:r>
           </w:p>
         </w:tc>
         <w:tc>
@@ -2241,15 +2208,7 @@
         <w:t xml:space="preserve"> we have tasked ourselves with</w:t>
       </w:r>
       <w:r>
-        <w:t xml:space="preserve"> creating a 2D Side-Scrolling Platformer titled “</w:t>
-      </w:r>
-      <w:proofErr w:type="spellStart"/>
-      <w:r>
-        <w:t>Jelblob</w:t>
-      </w:r>
-      <w:proofErr w:type="spellEnd"/>
-      <w:r>
-        <w:t xml:space="preserve">: The Horrific Adventure”, using the game engine ‘Unity’ for development of the title, and coding the game using C# in Visual Studios.  </w:t>
+        <w:t xml:space="preserve"> creating a 2D Side-Scrolling Platformer titled “Jelblob: The Horrific Adventure”, using the game engine ‘Unity’ for development of the title, and coding the game using C# in Visual Studios.  </w:t>
       </w:r>
     </w:p>
     <w:p/>
@@ -2795,13 +2754,8 @@
               </w:numPr>
             </w:pPr>
             <w:r>
-              <w:t xml:space="preserve">Processor – Intel(R) Core™ i5-3570K CPU @3.40GHz </w:t>
-            </w:r>
-            <w:proofErr w:type="spellStart"/>
-            <w:r>
-              <w:t>3.40GHz</w:t>
-            </w:r>
-            <w:proofErr w:type="spellEnd"/>
+              <w:t>Processor – Intel(R) Core™ i5-3570K CPU @3.40GHz 3.40GHz</w:t>
+            </w:r>
           </w:p>
           <w:p>
             <w:pPr>
@@ -2909,6 +2863,97 @@
       </w:tr>
     </w:tbl>
     <w:p/>
+    <w:tbl>
+      <w:tblPr>
+        <w:tblStyle w:val="TableGrid"/>
+        <w:tblW w:w="0" w:type="auto"/>
+        <w:tblLook w:val="04A0" w:firstRow="1" w:lastRow="0" w:firstColumn="1" w:lastColumn="0" w:noHBand="0" w:noVBand="1"/>
+      </w:tblPr>
+      <w:tblGrid>
+        <w:gridCol w:w="9016"/>
+      </w:tblGrid>
+      <w:tr>
+        <w:tc>
+          <w:tcPr>
+            <w:tcW w:w="9016" w:type="dxa"/>
+          </w:tcPr>
+          <w:p>
+            <w:pPr>
+              <w:pStyle w:val="ListParagraph"/>
+              <w:numPr>
+                <w:ilvl w:val="0"/>
+                <w:numId w:val="2"/>
+              </w:numPr>
+            </w:pPr>
+            <w:r>
+              <w:t xml:space="preserve">PC Name – </w:t>
+            </w:r>
+            <w:r>
+              <w:t>LAPTOP-9RJJOTB3</w:t>
+            </w:r>
+          </w:p>
+          <w:p>
+            <w:pPr>
+              <w:pStyle w:val="ListParagraph"/>
+              <w:numPr>
+                <w:ilvl w:val="0"/>
+                <w:numId w:val="2"/>
+              </w:numPr>
+            </w:pPr>
+            <w:r>
+              <w:t>Edition – Windows 10 Home</w:t>
+            </w:r>
+          </w:p>
+          <w:p>
+            <w:pPr>
+              <w:pStyle w:val="ListParagraph"/>
+              <w:numPr>
+                <w:ilvl w:val="0"/>
+                <w:numId w:val="2"/>
+              </w:numPr>
+            </w:pPr>
+            <w:r>
+              <w:t>Processor – Intel(R) Core(TM) i</w:t>
+            </w:r>
+            <w:r>
+              <w:t>5-6300HQ CPU @ 2.30GHz 2.30GHz</w:t>
+            </w:r>
+            <w:bookmarkStart w:id="6" w:name="_GoBack"/>
+            <w:bookmarkEnd w:id="6"/>
+          </w:p>
+          <w:p>
+            <w:pPr>
+              <w:pStyle w:val="ListParagraph"/>
+              <w:numPr>
+                <w:ilvl w:val="0"/>
+                <w:numId w:val="2"/>
+              </w:numPr>
+            </w:pPr>
+            <w:r>
+              <w:t xml:space="preserve">Installed RAM – </w:t>
+            </w:r>
+            <w:r>
+              <w:t>16</w:t>
+            </w:r>
+            <w:r>
+              <w:t>.00GB</w:t>
+            </w:r>
+          </w:p>
+          <w:p>
+            <w:pPr>
+              <w:pStyle w:val="ListParagraph"/>
+              <w:numPr>
+                <w:ilvl w:val="0"/>
+                <w:numId w:val="2"/>
+              </w:numPr>
+            </w:pPr>
+            <w:r>
+              <w:t>System Type – 64-bit operating system, x64-based processor</w:t>
+            </w:r>
+          </w:p>
+        </w:tc>
+      </w:tr>
+    </w:tbl>
     <w:p/>
     <w:p/>
     <w:p/>
@@ -2930,22 +2975,21 @@
       <w:pPr>
         <w:pStyle w:val="Heading1"/>
       </w:pPr>
-      <w:bookmarkStart w:id="6" w:name="_Toc498431148"/>
+      <w:bookmarkStart w:id="7" w:name="_Toc498431148"/>
       <w:r>
-        <w:lastRenderedPageBreak/>
         <w:t>Software Development</w:t>
       </w:r>
-      <w:bookmarkEnd w:id="6"/>
+      <w:bookmarkEnd w:id="7"/>
     </w:p>
     <w:p>
       <w:pPr>
         <w:pStyle w:val="Heading2"/>
       </w:pPr>
-      <w:bookmarkStart w:id="7" w:name="_Toc498431149"/>
+      <w:bookmarkStart w:id="8" w:name="_Toc498431149"/>
       <w:r>
         <w:t>Version Control</w:t>
       </w:r>
-      <w:bookmarkEnd w:id="7"/>
+      <w:bookmarkEnd w:id="8"/>
     </w:p>
     <w:p/>
     <w:p/>
@@ -2953,11 +2997,11 @@
       <w:pPr>
         <w:pStyle w:val="Heading2"/>
       </w:pPr>
-      <w:bookmarkStart w:id="8" w:name="_Toc498431150"/>
+      <w:bookmarkStart w:id="9" w:name="_Toc498431150"/>
       <w:r>
         <w:t>Methodology</w:t>
       </w:r>
-      <w:bookmarkEnd w:id="8"/>
+      <w:bookmarkEnd w:id="9"/>
       <w:r>
         <w:t xml:space="preserve"> </w:t>
       </w:r>
@@ -3057,29 +3101,7 @@
           <w:iCs/>
           <w:color w:val="4472C4" w:themeColor="accent1"/>
         </w:rPr>
-        <w:t>“</w:t>
-      </w:r>
-      <w:proofErr w:type="gramStart"/>
-      <w:r>
-        <w:rPr>
-          <w:b/>
-          <w:bCs/>
-          <w:i/>
-          <w:iCs/>
-          <w:color w:val="4472C4" w:themeColor="accent1"/>
-        </w:rPr>
-        <w:t>manifesto</w:t>
-      </w:r>
-      <w:proofErr w:type="gramEnd"/>
-      <w:r>
-        <w:rPr>
-          <w:b/>
-          <w:bCs/>
-          <w:i/>
-          <w:iCs/>
-          <w:color w:val="4472C4" w:themeColor="accent1"/>
-        </w:rPr>
-        <w:t xml:space="preserve"> of agile development from </w:t>
+        <w:t xml:space="preserve">“manifesto of agile development from </w:t>
       </w:r>
       <w:hyperlink r:id="rId9" w:anchor="Predecessors" w:history="1">
         <w:r>
@@ -3272,12 +3294,12 @@
     </w:p>
     <w:p>
       <w:r>
+        <w:lastRenderedPageBreak/>
         <w:t>In comparison to other design approaches such as Rapid Application development, agile is much more versatile and does not require specialist software to use and unlike with Rapid application development it is very simple and quick to change certain aspects of your game at the drop of a hat.</w:t>
       </w:r>
     </w:p>
     <w:p>
       <w:r>
-        <w:lastRenderedPageBreak/>
         <w:t xml:space="preserve">The main reasons we have chosen to use Agile development for my approach is because with agile development there is a higher emphasis on working software over high amounts of paperwork which suits us perfectly due to a desire for focusing more time in more important areas. </w:t>
       </w:r>
     </w:p>
@@ -3316,15 +3338,14 @@
       <w:pPr>
         <w:pStyle w:val="Heading2"/>
       </w:pPr>
-      <w:bookmarkStart w:id="9" w:name="_Toc498431151"/>
+      <w:bookmarkStart w:id="10" w:name="_Toc498431151"/>
       <w:r>
-        <w:lastRenderedPageBreak/>
         <w:t>Production</w:t>
       </w:r>
       <w:r>
         <w:t xml:space="preserve"> – Assets and Audio</w:t>
       </w:r>
-      <w:bookmarkEnd w:id="9"/>
+      <w:bookmarkEnd w:id="10"/>
       <w:r>
         <w:t xml:space="preserve"> </w:t>
       </w:r>
@@ -3333,11 +3354,11 @@
       <w:pPr>
         <w:pStyle w:val="Heading3"/>
       </w:pPr>
-      <w:bookmarkStart w:id="10" w:name="_Toc498431152"/>
+      <w:bookmarkStart w:id="11" w:name="_Toc498431152"/>
       <w:r>
         <w:t>Assets</w:t>
       </w:r>
-      <w:bookmarkEnd w:id="10"/>
+      <w:bookmarkEnd w:id="11"/>
     </w:p>
     <w:p>
       <w:pPr>
@@ -3363,15 +3384,7 @@
         <w:t>Steam, which</w:t>
       </w:r>
       <w:r>
-        <w:t xml:space="preserve"> is used to create the sprite assets of the game. Thanks to its many features and user friendly interface, it was easy to pick up and use; allowing to create many detailed sprites that allowed to create multiple images (.</w:t>
-      </w:r>
-      <w:proofErr w:type="spellStart"/>
-      <w:r>
-        <w:t>png’s</w:t>
-      </w:r>
-      <w:proofErr w:type="spellEnd"/>
-      <w:r>
-        <w:t>) for animations.</w:t>
+        <w:t xml:space="preserve"> is used to create the sprite assets of the game. Thanks to its many features and user friendly interface, it was easy to pick up and use; allowing to create many detailed sprites that allowed to create multiple images (.png’s) for animations.</w:t>
       </w:r>
     </w:p>
     <w:tbl>
@@ -5698,23 +5711,7 @@
                 <w:sz w:val="18"/>
                 <w:szCs w:val="36"/>
               </w:rPr>
-              <w:t xml:space="preserve">A texture sprite block that was created with the use of the program, “Aseprite”, it is used as an edge corner block for </w:t>
-            </w:r>
-            <w:proofErr w:type="spellStart"/>
-            <w:r>
-              <w:rPr>
-                <w:sz w:val="18"/>
-                <w:szCs w:val="36"/>
-              </w:rPr>
-              <w:t>slippy</w:t>
-            </w:r>
-            <w:proofErr w:type="spellEnd"/>
-            <w:r>
-              <w:rPr>
-                <w:sz w:val="18"/>
-                <w:szCs w:val="36"/>
-              </w:rPr>
-              <w:t xml:space="preserve"> surfaces.</w:t>
+              <w:t>A texture sprite block that was created with the use of the program, “Aseprite”, it is used as an edge corner block for slippy surfaces.</w:t>
             </w:r>
           </w:p>
         </w:tc>
@@ -5861,23 +5858,7 @@
                 <w:sz w:val="18"/>
                 <w:szCs w:val="36"/>
               </w:rPr>
-              <w:t xml:space="preserve">A texture sprite block that was created with the use of the program, “Aseprite”, it is used to represent </w:t>
-            </w:r>
-            <w:proofErr w:type="spellStart"/>
-            <w:r>
-              <w:rPr>
-                <w:sz w:val="18"/>
-                <w:szCs w:val="36"/>
-              </w:rPr>
-              <w:t>slippy</w:t>
-            </w:r>
-            <w:proofErr w:type="spellEnd"/>
-            <w:r>
-              <w:rPr>
-                <w:sz w:val="18"/>
-                <w:szCs w:val="36"/>
-              </w:rPr>
-              <w:t xml:space="preserve"> blocks.</w:t>
+              <w:t>A texture sprite block that was created with the use of the program, “Aseprite”, it is used to represent slippy blocks.</w:t>
             </w:r>
           </w:p>
         </w:tc>
@@ -6817,23 +6798,7 @@
                 <w:sz w:val="18"/>
                 <w:szCs w:val="36"/>
               </w:rPr>
-              <w:t xml:space="preserve">A texture sprite block that was created with the use of the program, “Aseprite”, it is used as the body of the hazard known as Lava </w:t>
-            </w:r>
-            <w:proofErr w:type="spellStart"/>
-            <w:r>
-              <w:rPr>
-                <w:sz w:val="18"/>
-                <w:szCs w:val="36"/>
-              </w:rPr>
-              <w:t>Gyser</w:t>
-            </w:r>
-            <w:proofErr w:type="spellEnd"/>
-            <w:r>
-              <w:rPr>
-                <w:sz w:val="18"/>
-                <w:szCs w:val="36"/>
-              </w:rPr>
-              <w:t>.</w:t>
+              <w:t>A texture sprite block that was created with the use of the program, “Aseprite”, it is used as the body of the hazard known as Lava Gyser.</w:t>
             </w:r>
           </w:p>
         </w:tc>
@@ -6997,23 +6962,7 @@
                 <w:sz w:val="18"/>
                 <w:szCs w:val="36"/>
               </w:rPr>
-              <w:t xml:space="preserve">A texture sprite block that was created with the use of the program, “Aseprite”, it is used as the top representation of the hazard known as Lava </w:t>
-            </w:r>
-            <w:proofErr w:type="spellStart"/>
-            <w:r>
-              <w:rPr>
-                <w:sz w:val="18"/>
-                <w:szCs w:val="36"/>
-              </w:rPr>
-              <w:t>Gyser</w:t>
-            </w:r>
-            <w:proofErr w:type="spellEnd"/>
-            <w:r>
-              <w:rPr>
-                <w:sz w:val="18"/>
-                <w:szCs w:val="36"/>
-              </w:rPr>
-              <w:t>.</w:t>
+              <w:t>A texture sprite block that was created with the use of the program, “Aseprite”, it is used as the top representation of the hazard known as Lava Gyser.</w:t>
             </w:r>
           </w:p>
         </w:tc>
@@ -7221,23 +7170,7 @@
                 <w:sz w:val="18"/>
                 <w:szCs w:val="36"/>
               </w:rPr>
-              <w:t xml:space="preserve">Sprite images/sheet that was created with the use of a program, “Aseprite”, they make up the look of the player, </w:t>
-            </w:r>
-            <w:proofErr w:type="spellStart"/>
-            <w:r>
-              <w:rPr>
-                <w:sz w:val="18"/>
-                <w:szCs w:val="36"/>
-              </w:rPr>
-              <w:t>Jelblob</w:t>
-            </w:r>
-            <w:proofErr w:type="spellEnd"/>
-            <w:r>
-              <w:rPr>
-                <w:sz w:val="18"/>
-                <w:szCs w:val="36"/>
-              </w:rPr>
-              <w:t>. There is a total of 37 sprites, 24 of the sprites which make up the main body of the player, with the first 8 making up the default size of the player which contains animations for idle, moving and jumping, the next 8 making up the medium size of the player which has the same animations as the previous, and the last 8 make up the small size of the player with the same animations of the previously mentioned. There is 9 different sprites for the eyes of the player, with 6 of the sprites making up the animation for the player idling, 1 sprite makes up whenever the player is moving in a direction, and the last 2 sprites are for when the player jumping (one going up, one going down). The last 4 sprites out of the sprite sheet is for animation of the mouth of the player, which plays when the player is shooting.</w:t>
+              <w:t>Sprite images/sheet that was created with the use of a program, “Aseprite”, they make up the look of the player, Jelblob. There is a total of 37 sprites, 24 of the sprites which make up the main body of the player, with the first 8 making up the default size of the player which contains animations for idle, moving and jumping, the next 8 making up the medium size of the player which has the same animations as the previous, and the last 8 make up the small size of the player with the same animations of the previously mentioned. There is 9 different sprites for the eyes of the player, with 6 of the sprites making up the animation for the player idling, 1 sprite makes up whenever the player is moving in a direction, and the last 2 sprites are for when the player jumping (one going up, one going down). The last 4 sprites out of the sprite sheet is for animation of the mouth of the player, which plays when the player is shooting.</w:t>
             </w:r>
           </w:p>
         </w:tc>
@@ -12286,23 +12219,13 @@
                 <w:szCs w:val="36"/>
               </w:rPr>
             </w:pPr>
-            <w:proofErr w:type="spellStart"/>
-            <w:r>
-              <w:rPr>
-                <w:b/>
-                <w:sz w:val="16"/>
-                <w:szCs w:val="36"/>
-              </w:rPr>
-              <w:t>LavaLevelBackgroundAssetVolcano</w:t>
-            </w:r>
-            <w:proofErr w:type="spellEnd"/>
-            <w:r>
-              <w:rPr>
-                <w:b/>
-                <w:sz w:val="16"/>
-                <w:szCs w:val="36"/>
-              </w:rPr>
-              <w:t>-sheet</w:t>
+            <w:r>
+              <w:rPr>
+                <w:b/>
+                <w:sz w:val="16"/>
+                <w:szCs w:val="36"/>
+              </w:rPr>
+              <w:t>LavaLevelBackgroundAssetVolcano-sheet</w:t>
             </w:r>
           </w:p>
         </w:tc>
@@ -12360,10 +12283,7 @@
     <w:p/>
     <w:p/>
     <w:p/>
-    <w:p>
-      <w:bookmarkStart w:id="11" w:name="_GoBack"/>
-      <w:bookmarkEnd w:id="11"/>
-    </w:p>
+    <w:p/>
     <w:p>
       <w:pPr>
         <w:pStyle w:val="Heading3"/>
@@ -12525,7 +12445,6 @@
                 <w:sz w:val="20"/>
               </w:rPr>
             </w:pPr>
-            <w:proofErr w:type="spellStart"/>
             <w:r>
               <w:rPr>
                 <w:sz w:val="20"/>
@@ -12538,7 +12457,6 @@
               </w:rPr>
               <w:t>layerJump.aup</w:t>
             </w:r>
-            <w:proofErr w:type="spellEnd"/>
           </w:p>
           <w:p>
             <w:r>
@@ -12584,34 +12502,26 @@
               <w:rPr>
                 <w:sz w:val="20"/>
               </w:rPr>
-              <w:t>Sound effect that was created and edited using “Audacity”,</w:t>
-            </w:r>
-            <w:r>
+              <w:t>Sound effect that was created and edited using “Audacity”, it is heard</w:t>
+            </w:r>
+          </w:p>
+        </w:tc>
+        <w:tc>
+          <w:tcPr>
+            <w:tcW w:w="3006" w:type="dxa"/>
+          </w:tcPr>
+          <w:p>
+            <w:pPr>
               <w:rPr>
                 <w:sz w:val="20"/>
               </w:rPr>
-              <w:t xml:space="preserve"> it is heard</w:t>
-            </w:r>
-          </w:p>
-        </w:tc>
-        <w:tc>
-          <w:tcPr>
-            <w:tcW w:w="3006" w:type="dxa"/>
-          </w:tcPr>
-          <w:p>
-            <w:pPr>
+            </w:pPr>
+            <w:r>
               <w:rPr>
                 <w:sz w:val="20"/>
               </w:rPr>
-            </w:pPr>
-            <w:proofErr w:type="spellStart"/>
-            <w:r>
-              <w:rPr>
-                <w:sz w:val="20"/>
-              </w:rPr>
               <w:t>playercelebration.aup</w:t>
             </w:r>
-            <w:proofErr w:type="spellEnd"/>
           </w:p>
           <w:p>
             <w:r>
@@ -12671,14 +12581,12 @@
                 <w:sz w:val="20"/>
               </w:rPr>
             </w:pPr>
-            <w:proofErr w:type="spellStart"/>
             <w:r>
               <w:rPr>
                 <w:sz w:val="20"/>
               </w:rPr>
               <w:t>playerdeath.aup</w:t>
             </w:r>
-            <w:proofErr w:type="spellEnd"/>
           </w:p>
           <w:p>
             <w:r>
@@ -12738,14 +12646,12 @@
                 <w:sz w:val="20"/>
               </w:rPr>
             </w:pPr>
-            <w:proofErr w:type="spellStart"/>
             <w:r>
               <w:rPr>
                 <w:sz w:val="20"/>
               </w:rPr>
               <w:t>playershoot.aup</w:t>
             </w:r>
-            <w:proofErr w:type="spellEnd"/>
           </w:p>
           <w:p>
             <w:pPr>
@@ -12810,14 +12716,12 @@
                 <w:sz w:val="20"/>
               </w:rPr>
             </w:pPr>
-            <w:proofErr w:type="spellStart"/>
             <w:r>
               <w:rPr>
                 <w:sz w:val="20"/>
               </w:rPr>
               <w:t>enemyDeath.aup</w:t>
             </w:r>
-            <w:proofErr w:type="spellEnd"/>
           </w:p>
           <w:p>
             <w:r>
@@ -13187,7 +13091,7 @@
             <v:path o:extrusionok="f" gradientshapeok="t" o:connecttype="rect"/>
             <o:lock v:ext="edit" aspectratio="t"/>
           </v:shapetype>
-          <v:shape id="_x0000_i1025" type="#_x0000_t75" style="width:450pt;height:142.5pt">
+          <v:shape id="_x0000_i1025" type="#_x0000_t75" style="width:450pt;height:142.2pt">
             <v:imagedata r:id="rId36" o:title="KeyboardControls"/>
           </v:shape>
         </w:pict>
@@ -13284,7 +13188,7 @@
                 <v:stroke joinstyle="miter"/>
                 <v:path gradientshapeok="t" o:connecttype="rect"/>
               </v:shapetype>
-              <v:shape id="Text Box 2" o:spid="_x0000_s1026" type="#_x0000_t202" style="position:absolute;margin-left:241.5pt;margin-top:.8pt;width:97.5pt;height:27pt;z-index:251669504;visibility:visible;mso-wrap-style:square;mso-width-percent:0;mso-height-percent:0;mso-wrap-distance-left:9pt;mso-wrap-distance-top:3.6pt;mso-wrap-distance-right:9pt;mso-wrap-distance-bottom:3.6pt;mso-position-horizontal:absolute;mso-position-horizontal-relative:text;mso-position-vertical:absolute;mso-position-vertical-relative:text;mso-width-percent:0;mso-height-percent:0;mso-width-relative:margin;mso-height-relative:margin;v-text-anchor:top" o:gfxdata="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">
+              <v:shape id="Text Box 2" o:spid="_x0000_s1026" type="#_x0000_t202" style="position:absolute;margin-left:241.5pt;margin-top:.8pt;width:97.5pt;height:27pt;z-index:251669504;visibility:visible;mso-wrap-style:square;mso-width-percent:0;mso-height-percent:0;mso-wrap-distance-left:9pt;mso-wrap-distance-top:3.6pt;mso-wrap-distance-right:9pt;mso-wrap-distance-bottom:3.6pt;mso-position-horizontal:absolute;mso-position-horizontal-relative:text;mso-position-vertical:absolute;mso-position-vertical-relative:text;mso-width-percent:0;mso-height-percent:0;mso-width-relative:margin;mso-height-relative:margin;v-text-anchor:top" o:gfxdata="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">
                 <v:textbox>
                   <w:txbxContent>
                     <w:p>
@@ -13395,7 +13299,7 @@
           </mc:Choice>
           <mc:Fallback>
             <w:pict>
-              <v:shape w14:anchorId="6A705F25" id="_x0000_s1027" type="#_x0000_t202" style="position:absolute;margin-left:359.25pt;margin-top:.8pt;width:97.5pt;height:27pt;z-index:251667456;visibility:visible;mso-wrap-style:square;mso-width-percent:0;mso-height-percent:0;mso-wrap-distance-left:9pt;mso-wrap-distance-top:3.6pt;mso-wrap-distance-right:9pt;mso-wrap-distance-bottom:3.6pt;mso-position-horizontal:absolute;mso-position-horizontal-relative:text;mso-position-vertical:absolute;mso-position-vertical-relative:text;mso-width-percent:0;mso-height-percent:0;mso-width-relative:margin;mso-height-relative:margin;v-text-anchor:top" o:gfxdata="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">
+              <v:shape w14:anchorId="6A705F25" id="_x0000_s1027" type="#_x0000_t202" style="position:absolute;margin-left:359.25pt;margin-top:.8pt;width:97.5pt;height:27pt;z-index:251667456;visibility:visible;mso-wrap-style:square;mso-width-percent:0;mso-height-percent:0;mso-wrap-distance-left:9pt;mso-wrap-distance-top:3.6pt;mso-wrap-distance-right:9pt;mso-wrap-distance-bottom:3.6pt;mso-position-horizontal:absolute;mso-position-horizontal-relative:text;mso-position-vertical:absolute;mso-position-vertical-relative:text;mso-width-percent:0;mso-height-percent:0;mso-width-relative:margin;mso-height-relative:margin;v-text-anchor:top" o:gfxdata="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">
                 <v:textbox>
                   <w:txbxContent>
                     <w:p>
@@ -13506,7 +13410,7 @@
           </mc:Choice>
           <mc:Fallback>
             <w:pict>
-              <v:shape id="_x0000_s1028" type="#_x0000_t202" style="position:absolute;margin-left:132pt;margin-top:.8pt;width:90.75pt;height:27pt;z-index:251665408;visibility:visible;mso-wrap-style:square;mso-width-percent:0;mso-height-percent:0;mso-wrap-distance-left:9pt;mso-wrap-distance-top:3.6pt;mso-wrap-distance-right:9pt;mso-wrap-distance-bottom:3.6pt;mso-position-horizontal:absolute;mso-position-horizontal-relative:text;mso-position-vertical:absolute;mso-position-vertical-relative:text;mso-width-percent:0;mso-height-percent:0;mso-width-relative:margin;mso-height-relative:margin;v-text-anchor:top" o:gfxdata="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">
+              <v:shape id="_x0000_s1028" type="#_x0000_t202" style="position:absolute;margin-left:132pt;margin-top:.8pt;width:90.75pt;height:27pt;z-index:251665408;visibility:visible;mso-wrap-style:square;mso-width-percent:0;mso-height-percent:0;mso-wrap-distance-left:9pt;mso-wrap-distance-top:3.6pt;mso-wrap-distance-right:9pt;mso-wrap-distance-bottom:3.6pt;mso-position-horizontal:absolute;mso-position-horizontal-relative:text;mso-position-vertical:absolute;mso-position-vertical-relative:text;mso-width-percent:0;mso-height-percent:0;mso-width-relative:margin;mso-height-relative:margin;v-text-anchor:top" o:gfxdata="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">
                 <v:textbox>
                   <w:txbxContent>
                     <w:p>
@@ -13618,7 +13522,7 @@
           </mc:Choice>
           <mc:Fallback>
             <w:pict>
-              <v:shape id="_x0000_s1029" type="#_x0000_t202" style="position:absolute;margin-left:21.75pt;margin-top:.8pt;width:71.25pt;height:27.75pt;z-index:251663360;visibility:visible;mso-wrap-style:square;mso-width-percent:0;mso-height-percent:0;mso-wrap-distance-left:9pt;mso-wrap-distance-top:3.6pt;mso-wrap-distance-right:9pt;mso-wrap-distance-bottom:3.6pt;mso-position-horizontal:absolute;mso-position-horizontal-relative:text;mso-position-vertical:absolute;mso-position-vertical-relative:text;mso-width-percent:0;mso-height-percent:0;mso-width-relative:margin;mso-height-relative:margin;v-text-anchor:top" o:gfxdata="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">
+              <v:shape id="_x0000_s1029" type="#_x0000_t202" style="position:absolute;margin-left:21.75pt;margin-top:.8pt;width:71.25pt;height:27.75pt;z-index:251663360;visibility:visible;mso-wrap-style:square;mso-width-percent:0;mso-height-percent:0;mso-wrap-distance-left:9pt;mso-wrap-distance-top:3.6pt;mso-wrap-distance-right:9pt;mso-wrap-distance-bottom:3.6pt;mso-position-horizontal:absolute;mso-position-horizontal-relative:text;mso-position-vertical:absolute;mso-position-vertical-relative:text;mso-width-percent:0;mso-height-percent:0;mso-width-relative:margin;mso-height-relative:margin;v-text-anchor:top" o:gfxdata="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">
                 <v:textbox>
                   <w:txbxContent>
                     <w:p>
@@ -30848,15 +30752,7 @@
           </w:tcPr>
           <w:p>
             <w:r>
-              <w:t xml:space="preserve">The flying enemy will shoot at the player </w:t>
-            </w:r>
-            <w:proofErr w:type="gramStart"/>
-            <w:r>
-              <w:t>in ??</w:t>
-            </w:r>
-            <w:proofErr w:type="gramEnd"/>
-            <w:r>
-              <w:t xml:space="preserve"> second intervals</w:t>
+              <w:t>The flying enemy will shoot at the player in ?? second intervals</w:t>
             </w:r>
           </w:p>
         </w:tc>
@@ -33885,15 +33781,7 @@
       </w:pPr>
       <w:bookmarkStart w:id="19" w:name="_Toc498431160"/>
       <w:r>
-        <w:t xml:space="preserve">Video demo (copy </w:t>
-      </w:r>
-      <w:proofErr w:type="spellStart"/>
-      <w:r>
-        <w:t>url</w:t>
-      </w:r>
-      <w:proofErr w:type="spellEnd"/>
-      <w:r>
-        <w:t xml:space="preserve"> into document)</w:t>
+        <w:t>Video demo (copy url into document)</w:t>
       </w:r>
       <w:bookmarkEnd w:id="19"/>
     </w:p>
@@ -33910,7 +33798,7 @@
 </file>
 
 <file path=word/endnotes.xml><?xml version="1.0" encoding="utf-8"?>
-<w:endnotes xmlns:wpc="http://schemas.microsoft.com/office/word/2010/wordprocessingCanvas" xmlns:cx="http://schemas.microsoft.com/office/drawing/2014/chartex" xmlns:cx1="http://schemas.microsoft.com/office/drawing/2015/9/8/chartex" xmlns:mc="http://schemas.openxmlformats.org/markup-compatibility/2006" xmlns:o="urn:schemas-microsoft-com:office:office" xmlns:r="http://schemas.openxmlformats.org/officeDocument/2006/relationships" xmlns:m="http://schemas.openxmlformats.org/officeDocument/2006/math" xmlns:v="urn:schemas-microsoft-com:vml" xmlns:wp14="http://schemas.microsoft.com/office/word/2010/wordprocessingDrawing" xmlns:wp="http://schemas.openxmlformats.org/drawingml/2006/wordprocessingDrawing" xmlns:w10="urn:schemas-microsoft-com:office:word" xmlns:w="http://schemas.openxmlformats.org/wordprocessingml/2006/main" xmlns:w14="http://schemas.microsoft.com/office/word/2010/wordml" xmlns:w15="http://schemas.microsoft.com/office/word/2012/wordml" xmlns:w16se="http://schemas.microsoft.com/office/word/2015/wordml/symex" xmlns:wpg="http://schemas.microsoft.com/office/word/2010/wordprocessingGroup" xmlns:wpi="http://schemas.microsoft.com/office/word/2010/wordprocessingInk" xmlns:wne="http://schemas.microsoft.com/office/word/2006/wordml" xmlns:wps="http://schemas.microsoft.com/office/word/2010/wordprocessingShape" mc:Ignorable="w14 w15 w16se wp14">
+<w:endnotes xmlns:wpc="http://schemas.microsoft.com/office/word/2010/wordprocessingCanvas" xmlns:cx="http://schemas.microsoft.com/office/drawing/2014/chartex" xmlns:cx1="http://schemas.microsoft.com/office/drawing/2015/9/8/chartex" xmlns:cx2="http://schemas.microsoft.com/office/drawing/2015/10/21/chartex" xmlns:cx3="http://schemas.microsoft.com/office/drawing/2016/5/9/chartex" xmlns:cx4="http://schemas.microsoft.com/office/drawing/2016/5/10/chartex" xmlns:cx5="http://schemas.microsoft.com/office/drawing/2016/5/11/chartex" xmlns:cx6="http://schemas.microsoft.com/office/drawing/2016/5/12/chartex" xmlns:cx7="http://schemas.microsoft.com/office/drawing/2016/5/13/chartex" xmlns:cx8="http://schemas.microsoft.com/office/drawing/2016/5/14/chartex" xmlns:mc="http://schemas.openxmlformats.org/markup-compatibility/2006" xmlns:aink="http://schemas.microsoft.com/office/drawing/2016/ink" xmlns:am3d="http://schemas.microsoft.com/office/drawing/2017/model3d" xmlns:o="urn:schemas-microsoft-com:office:office" xmlns:r="http://schemas.openxmlformats.org/officeDocument/2006/relationships" xmlns:m="http://schemas.openxmlformats.org/officeDocument/2006/math" xmlns:v="urn:schemas-microsoft-com:vml" xmlns:wp14="http://schemas.microsoft.com/office/word/2010/wordprocessingDrawing" xmlns:wp="http://schemas.openxmlformats.org/drawingml/2006/wordprocessingDrawing" xmlns:w10="urn:schemas-microsoft-com:office:word" xmlns:w="http://schemas.openxmlformats.org/wordprocessingml/2006/main" xmlns:w14="http://schemas.microsoft.com/office/word/2010/wordml" xmlns:w15="http://schemas.microsoft.com/office/word/2012/wordml" xmlns:w16cid="http://schemas.microsoft.com/office/word/2016/wordml/cid" xmlns:w16se="http://schemas.microsoft.com/office/word/2015/wordml/symex" xmlns:wpg="http://schemas.microsoft.com/office/word/2010/wordprocessingGroup" xmlns:wpi="http://schemas.microsoft.com/office/word/2010/wordprocessingInk" xmlns:wne="http://schemas.microsoft.com/office/word/2006/wordml" xmlns:wps="http://schemas.microsoft.com/office/word/2010/wordprocessingShape" mc:Ignorable="w14 w15 w16se w16cid wp14">
   <w:endnote w:type="separator" w:id="-1">
     <w:p>
       <w:pPr>
@@ -33935,7 +33823,7 @@
 </file>
 
 <file path=word/footer1.xml><?xml version="1.0" encoding="utf-8"?>
-<w:ftr xmlns:wpc="http://schemas.microsoft.com/office/word/2010/wordprocessingCanvas" xmlns:cx="http://schemas.microsoft.com/office/drawing/2014/chartex" xmlns:cx1="http://schemas.microsoft.com/office/drawing/2015/9/8/chartex" xmlns:mc="http://schemas.openxmlformats.org/markup-compatibility/2006" xmlns:o="urn:schemas-microsoft-com:office:office" xmlns:r="http://schemas.openxmlformats.org/officeDocument/2006/relationships" xmlns:m="http://schemas.openxmlformats.org/officeDocument/2006/math" xmlns:v="urn:schemas-microsoft-com:vml" xmlns:wp14="http://schemas.microsoft.com/office/word/2010/wordprocessingDrawing" xmlns:wp="http://schemas.openxmlformats.org/drawingml/2006/wordprocessingDrawing" xmlns:w10="urn:schemas-microsoft-com:office:word" xmlns:w="http://schemas.openxmlformats.org/wordprocessingml/2006/main" xmlns:w14="http://schemas.microsoft.com/office/word/2010/wordml" xmlns:w15="http://schemas.microsoft.com/office/word/2012/wordml" xmlns:w16se="http://schemas.microsoft.com/office/word/2015/wordml/symex" xmlns:wpg="http://schemas.microsoft.com/office/word/2010/wordprocessingGroup" xmlns:wpi="http://schemas.microsoft.com/office/word/2010/wordprocessingInk" xmlns:wne="http://schemas.microsoft.com/office/word/2006/wordml" xmlns:wps="http://schemas.microsoft.com/office/word/2010/wordprocessingShape" mc:Ignorable="w14 w15 w16se wp14">
+<w:ftr xmlns:wpc="http://schemas.microsoft.com/office/word/2010/wordprocessingCanvas" xmlns:cx="http://schemas.microsoft.com/office/drawing/2014/chartex" xmlns:cx1="http://schemas.microsoft.com/office/drawing/2015/9/8/chartex" xmlns:cx2="http://schemas.microsoft.com/office/drawing/2015/10/21/chartex" xmlns:cx3="http://schemas.microsoft.com/office/drawing/2016/5/9/chartex" xmlns:cx4="http://schemas.microsoft.com/office/drawing/2016/5/10/chartex" xmlns:cx5="http://schemas.microsoft.com/office/drawing/2016/5/11/chartex" xmlns:cx6="http://schemas.microsoft.com/office/drawing/2016/5/12/chartex" xmlns:cx7="http://schemas.microsoft.com/office/drawing/2016/5/13/chartex" xmlns:cx8="http://schemas.microsoft.com/office/drawing/2016/5/14/chartex" xmlns:mc="http://schemas.openxmlformats.org/markup-compatibility/2006" xmlns:aink="http://schemas.microsoft.com/office/drawing/2016/ink" xmlns:am3d="http://schemas.microsoft.com/office/drawing/2017/model3d" xmlns:o="urn:schemas-microsoft-com:office:office" xmlns:r="http://schemas.openxmlformats.org/officeDocument/2006/relationships" xmlns:m="http://schemas.openxmlformats.org/officeDocument/2006/math" xmlns:v="urn:schemas-microsoft-com:vml" xmlns:wp14="http://schemas.microsoft.com/office/word/2010/wordprocessingDrawing" xmlns:wp="http://schemas.openxmlformats.org/drawingml/2006/wordprocessingDrawing" xmlns:w10="urn:schemas-microsoft-com:office:word" xmlns:w="http://schemas.openxmlformats.org/wordprocessingml/2006/main" xmlns:w14="http://schemas.microsoft.com/office/word/2010/wordml" xmlns:w15="http://schemas.microsoft.com/office/word/2012/wordml" xmlns:w16cid="http://schemas.microsoft.com/office/word/2016/wordml/cid" xmlns:w16se="http://schemas.microsoft.com/office/word/2015/wordml/symex" xmlns:wpg="http://schemas.microsoft.com/office/word/2010/wordprocessingGroup" xmlns:wpi="http://schemas.microsoft.com/office/word/2010/wordprocessingInk" xmlns:wne="http://schemas.microsoft.com/office/word/2006/wordml" xmlns:wps="http://schemas.microsoft.com/office/word/2010/wordprocessingShape" mc:Ignorable="w14 w15 w16se w16cid wp14">
   <w:sdt>
     <w:sdtPr>
       <w:id w:val="-1039505354"/>
@@ -33972,7 +33860,7 @@
           <w:rPr>
             <w:noProof/>
           </w:rPr>
-          <w:t>22</w:t>
+          <w:t>5</w:t>
         </w:r>
         <w:r>
           <w:rPr>
@@ -34002,7 +33890,7 @@
 </file>
 
 <file path=word/footnotes.xml><?xml version="1.0" encoding="utf-8"?>
-<w:footnotes xmlns:wpc="http://schemas.microsoft.com/office/word/2010/wordprocessingCanvas" xmlns:cx="http://schemas.microsoft.com/office/drawing/2014/chartex" xmlns:cx1="http://schemas.microsoft.com/office/drawing/2015/9/8/chartex" xmlns:mc="http://schemas.openxmlformats.org/markup-compatibility/2006" xmlns:o="urn:schemas-microsoft-com:office:office" xmlns:r="http://schemas.openxmlformats.org/officeDocument/2006/relationships" xmlns:m="http://schemas.openxmlformats.org/officeDocument/2006/math" xmlns:v="urn:schemas-microsoft-com:vml" xmlns:wp14="http://schemas.microsoft.com/office/word/2010/wordprocessingDrawing" xmlns:wp="http://schemas.openxmlformats.org/drawingml/2006/wordprocessingDrawing" xmlns:w10="urn:schemas-microsoft-com:office:word" xmlns:w="http://schemas.openxmlformats.org/wordprocessingml/2006/main" xmlns:w14="http://schemas.microsoft.com/office/word/2010/wordml" xmlns:w15="http://schemas.microsoft.com/office/word/2012/wordml" xmlns:w16se="http://schemas.microsoft.com/office/word/2015/wordml/symex" xmlns:wpg="http://schemas.microsoft.com/office/word/2010/wordprocessingGroup" xmlns:wpi="http://schemas.microsoft.com/office/word/2010/wordprocessingInk" xmlns:wne="http://schemas.microsoft.com/office/word/2006/wordml" xmlns:wps="http://schemas.microsoft.com/office/word/2010/wordprocessingShape" mc:Ignorable="w14 w15 w16se wp14">
+<w:footnotes xmlns:wpc="http://schemas.microsoft.com/office/word/2010/wordprocessingCanvas" xmlns:cx="http://schemas.microsoft.com/office/drawing/2014/chartex" xmlns:cx1="http://schemas.microsoft.com/office/drawing/2015/9/8/chartex" xmlns:cx2="http://schemas.microsoft.com/office/drawing/2015/10/21/chartex" xmlns:cx3="http://schemas.microsoft.com/office/drawing/2016/5/9/chartex" xmlns:cx4="http://schemas.microsoft.com/office/drawing/2016/5/10/chartex" xmlns:cx5="http://schemas.microsoft.com/office/drawing/2016/5/11/chartex" xmlns:cx6="http://schemas.microsoft.com/office/drawing/2016/5/12/chartex" xmlns:cx7="http://schemas.microsoft.com/office/drawing/2016/5/13/chartex" xmlns:cx8="http://schemas.microsoft.com/office/drawing/2016/5/14/chartex" xmlns:mc="http://schemas.openxmlformats.org/markup-compatibility/2006" xmlns:aink="http://schemas.microsoft.com/office/drawing/2016/ink" xmlns:am3d="http://schemas.microsoft.com/office/drawing/2017/model3d" xmlns:o="urn:schemas-microsoft-com:office:office" xmlns:r="http://schemas.openxmlformats.org/officeDocument/2006/relationships" xmlns:m="http://schemas.openxmlformats.org/officeDocument/2006/math" xmlns:v="urn:schemas-microsoft-com:vml" xmlns:wp14="http://schemas.microsoft.com/office/word/2010/wordprocessingDrawing" xmlns:wp="http://schemas.openxmlformats.org/drawingml/2006/wordprocessingDrawing" xmlns:w10="urn:schemas-microsoft-com:office:word" xmlns:w="http://schemas.openxmlformats.org/wordprocessingml/2006/main" xmlns:w14="http://schemas.microsoft.com/office/word/2010/wordml" xmlns:w15="http://schemas.microsoft.com/office/word/2012/wordml" xmlns:w16cid="http://schemas.microsoft.com/office/word/2016/wordml/cid" xmlns:w16se="http://schemas.microsoft.com/office/word/2015/wordml/symex" xmlns:wpg="http://schemas.microsoft.com/office/word/2010/wordprocessingGroup" xmlns:wpi="http://schemas.microsoft.com/office/word/2010/wordprocessingInk" xmlns:wne="http://schemas.microsoft.com/office/word/2006/wordml" xmlns:wps="http://schemas.microsoft.com/office/word/2010/wordprocessingShape" mc:Ignorable="w14 w15 w16se w16cid wp14">
   <w:footnote w:type="separator" w:id="-1">
     <w:p>
       <w:pPr>
@@ -34027,7 +33915,7 @@
 </file>
 
 <file path=word/header1.xml><?xml version="1.0" encoding="utf-8"?>
-<w:hdr xmlns:wpc="http://schemas.microsoft.com/office/word/2010/wordprocessingCanvas" xmlns:cx="http://schemas.microsoft.com/office/drawing/2014/chartex" xmlns:cx1="http://schemas.microsoft.com/office/drawing/2015/9/8/chartex" xmlns:mc="http://schemas.openxmlformats.org/markup-compatibility/2006" xmlns:o="urn:schemas-microsoft-com:office:office" xmlns:r="http://schemas.openxmlformats.org/officeDocument/2006/relationships" xmlns:m="http://schemas.openxmlformats.org/officeDocument/2006/math" xmlns:v="urn:schemas-microsoft-com:vml" xmlns:wp14="http://schemas.microsoft.com/office/word/2010/wordprocessingDrawing" xmlns:wp="http://schemas.openxmlformats.org/drawingml/2006/wordprocessingDrawing" xmlns:w10="urn:schemas-microsoft-com:office:word" xmlns:w="http://schemas.openxmlformats.org/wordprocessingml/2006/main" xmlns:w14="http://schemas.microsoft.com/office/word/2010/wordml" xmlns:w15="http://schemas.microsoft.com/office/word/2012/wordml" xmlns:w16se="http://schemas.microsoft.com/office/word/2015/wordml/symex" xmlns:wpg="http://schemas.microsoft.com/office/word/2010/wordprocessingGroup" xmlns:wpi="http://schemas.microsoft.com/office/word/2010/wordprocessingInk" xmlns:wne="http://schemas.microsoft.com/office/word/2006/wordml" xmlns:wps="http://schemas.microsoft.com/office/word/2010/wordprocessingShape" mc:Ignorable="w14 w15 w16se wp14">
+<w:hdr xmlns:wpc="http://schemas.microsoft.com/office/word/2010/wordprocessingCanvas" xmlns:cx="http://schemas.microsoft.com/office/drawing/2014/chartex" xmlns:cx1="http://schemas.microsoft.com/office/drawing/2015/9/8/chartex" xmlns:cx2="http://schemas.microsoft.com/office/drawing/2015/10/21/chartex" xmlns:cx3="http://schemas.microsoft.com/office/drawing/2016/5/9/chartex" xmlns:cx4="http://schemas.microsoft.com/office/drawing/2016/5/10/chartex" xmlns:cx5="http://schemas.microsoft.com/office/drawing/2016/5/11/chartex" xmlns:cx6="http://schemas.microsoft.com/office/drawing/2016/5/12/chartex" xmlns:cx7="http://schemas.microsoft.com/office/drawing/2016/5/13/chartex" xmlns:cx8="http://schemas.microsoft.com/office/drawing/2016/5/14/chartex" xmlns:mc="http://schemas.openxmlformats.org/markup-compatibility/2006" xmlns:aink="http://schemas.microsoft.com/office/drawing/2016/ink" xmlns:am3d="http://schemas.microsoft.com/office/drawing/2017/model3d" xmlns:o="urn:schemas-microsoft-com:office:office" xmlns:r="http://schemas.openxmlformats.org/officeDocument/2006/relationships" xmlns:m="http://schemas.openxmlformats.org/officeDocument/2006/math" xmlns:v="urn:schemas-microsoft-com:vml" xmlns:wp14="http://schemas.microsoft.com/office/word/2010/wordprocessingDrawing" xmlns:wp="http://schemas.openxmlformats.org/drawingml/2006/wordprocessingDrawing" xmlns:w10="urn:schemas-microsoft-com:office:word" xmlns:w="http://schemas.openxmlformats.org/wordprocessingml/2006/main" xmlns:w14="http://schemas.microsoft.com/office/word/2010/wordml" xmlns:w15="http://schemas.microsoft.com/office/word/2012/wordml" xmlns:w16cid="http://schemas.microsoft.com/office/word/2016/wordml/cid" xmlns:w16se="http://schemas.microsoft.com/office/word/2015/wordml/symex" xmlns:wpg="http://schemas.microsoft.com/office/word/2010/wordprocessingGroup" xmlns:wpi="http://schemas.microsoft.com/office/word/2010/wordprocessingInk" xmlns:wne="http://schemas.microsoft.com/office/word/2006/wordml" xmlns:wps="http://schemas.microsoft.com/office/word/2010/wordprocessingShape" mc:Ignorable="w14 w15 w16se w16cid wp14">
   <w:p>
     <w:pPr>
       <w:pStyle w:val="Header"/>
@@ -34076,7 +33964,7 @@
 </file>
 
 <file path=word/numbering.xml><?xml version="1.0" encoding="utf-8"?>
-<w:numbering xmlns:wpc="http://schemas.microsoft.com/office/word/2010/wordprocessingCanvas" xmlns:cx="http://schemas.microsoft.com/office/drawing/2014/chartex" xmlns:cx1="http://schemas.microsoft.com/office/drawing/2015/9/8/chartex" xmlns:mc="http://schemas.openxmlformats.org/markup-compatibility/2006" xmlns:o="urn:schemas-microsoft-com:office:office" xmlns:r="http://schemas.openxmlformats.org/officeDocument/2006/relationships" xmlns:m="http://schemas.openxmlformats.org/officeDocument/2006/math" xmlns:v="urn:schemas-microsoft-com:vml" xmlns:wp14="http://schemas.microsoft.com/office/word/2010/wordprocessingDrawing" xmlns:wp="http://schemas.openxmlformats.org/drawingml/2006/wordprocessingDrawing" xmlns:w10="urn:schemas-microsoft-com:office:word" xmlns:w="http://schemas.openxmlformats.org/wordprocessingml/2006/main" xmlns:w14="http://schemas.microsoft.com/office/word/2010/wordml" xmlns:w15="http://schemas.microsoft.com/office/word/2012/wordml" xmlns:w16se="http://schemas.microsoft.com/office/word/2015/wordml/symex" xmlns:wpg="http://schemas.microsoft.com/office/word/2010/wordprocessingGroup" xmlns:wpi="http://schemas.microsoft.com/office/word/2010/wordprocessingInk" xmlns:wne="http://schemas.microsoft.com/office/word/2006/wordml" xmlns:wps="http://schemas.microsoft.com/office/word/2010/wordprocessingShape" mc:Ignorable="w14 w15 w16se wp14">
+<w:numbering xmlns:wpc="http://schemas.microsoft.com/office/word/2010/wordprocessingCanvas" xmlns:cx="http://schemas.microsoft.com/office/drawing/2014/chartex" xmlns:cx1="http://schemas.microsoft.com/office/drawing/2015/9/8/chartex" xmlns:cx2="http://schemas.microsoft.com/office/drawing/2015/10/21/chartex" xmlns:cx3="http://schemas.microsoft.com/office/drawing/2016/5/9/chartex" xmlns:cx4="http://schemas.microsoft.com/office/drawing/2016/5/10/chartex" xmlns:cx5="http://schemas.microsoft.com/office/drawing/2016/5/11/chartex" xmlns:cx6="http://schemas.microsoft.com/office/drawing/2016/5/12/chartex" xmlns:cx7="http://schemas.microsoft.com/office/drawing/2016/5/13/chartex" xmlns:cx8="http://schemas.microsoft.com/office/drawing/2016/5/14/chartex" xmlns:mc="http://schemas.openxmlformats.org/markup-compatibility/2006" xmlns:aink="http://schemas.microsoft.com/office/drawing/2016/ink" xmlns:am3d="http://schemas.microsoft.com/office/drawing/2017/model3d" xmlns:o="urn:schemas-microsoft-com:office:office" xmlns:r="http://schemas.openxmlformats.org/officeDocument/2006/relationships" xmlns:m="http://schemas.openxmlformats.org/officeDocument/2006/math" xmlns:v="urn:schemas-microsoft-com:vml" xmlns:wp14="http://schemas.microsoft.com/office/word/2010/wordprocessingDrawing" xmlns:wp="http://schemas.openxmlformats.org/drawingml/2006/wordprocessingDrawing" xmlns:w10="urn:schemas-microsoft-com:office:word" xmlns:w="http://schemas.openxmlformats.org/wordprocessingml/2006/main" xmlns:w14="http://schemas.microsoft.com/office/word/2010/wordml" xmlns:w15="http://schemas.microsoft.com/office/word/2012/wordml" xmlns:w16cid="http://schemas.microsoft.com/office/word/2016/wordml/cid" xmlns:w16se="http://schemas.microsoft.com/office/word/2015/wordml/symex" xmlns:wpg="http://schemas.microsoft.com/office/word/2010/wordprocessingGroup" xmlns:wpi="http://schemas.microsoft.com/office/word/2010/wordprocessingInk" xmlns:wne="http://schemas.microsoft.com/office/word/2006/wordml" xmlns:wps="http://schemas.microsoft.com/office/word/2010/wordprocessingShape" mc:Ignorable="w14 w15 w16se w16cid wp14">
   <w:abstractNum w:abstractNumId="0" w15:restartNumberingAfterBreak="0">
     <w:nsid w:val="071C662E"/>
     <w:multiLevelType w:val="hybridMultilevel"/>
@@ -35047,7 +34935,7 @@
 </file>
 
 <file path=word/styles.xml><?xml version="1.0" encoding="utf-8"?>
-<w:styles xmlns:mc="http://schemas.openxmlformats.org/markup-compatibility/2006" xmlns:r="http://schemas.openxmlformats.org/officeDocument/2006/relationships" xmlns:w="http://schemas.openxmlformats.org/wordprocessingml/2006/main" xmlns:w14="http://schemas.microsoft.com/office/word/2010/wordml" xmlns:w15="http://schemas.microsoft.com/office/word/2012/wordml" xmlns:w16se="http://schemas.microsoft.com/office/word/2015/wordml/symex" mc:Ignorable="w14 w15 w16se">
+<w:styles xmlns:mc="http://schemas.openxmlformats.org/markup-compatibility/2006" xmlns:r="http://schemas.openxmlformats.org/officeDocument/2006/relationships" xmlns:w="http://schemas.openxmlformats.org/wordprocessingml/2006/main" xmlns:w14="http://schemas.microsoft.com/office/word/2010/wordml" xmlns:w15="http://schemas.microsoft.com/office/word/2012/wordml" xmlns:w16cid="http://schemas.microsoft.com/office/word/2016/wordml/cid" xmlns:w16se="http://schemas.microsoft.com/office/word/2015/wordml/symex" mc:Ignorable="w14 w15 w16se w16cid">
   <w:docDefaults>
     <w:rPrDefault>
       <w:rPr>
@@ -35063,7 +34951,7 @@
       </w:pPr>
     </w:pPrDefault>
   </w:docDefaults>
-  <w:latentStyles w:defLockedState="0" w:defUIPriority="99" w:defSemiHidden="0" w:defUnhideWhenUsed="0" w:defQFormat="0" w:count="371">
+  <w:latentStyles w:defLockedState="0" w:defUIPriority="99" w:defSemiHidden="0" w:defUnhideWhenUsed="0" w:defQFormat="0" w:count="375">
     <w:lsdException w:name="Normal" w:uiPriority="0" w:qFormat="1"/>
     <w:lsdException w:name="heading 1" w:uiPriority="9" w:qFormat="1"/>
     <w:lsdException w:name="heading 2" w:semiHidden="1" w:uiPriority="9" w:unhideWhenUsed="1" w:qFormat="1"/>
@@ -35169,7 +35057,6 @@
     <w:lsdException w:name="HTML Sample" w:semiHidden="1" w:unhideWhenUsed="1"/>
     <w:lsdException w:name="HTML Typewriter" w:semiHidden="1" w:unhideWhenUsed="1"/>
     <w:lsdException w:name="HTML Variable" w:semiHidden="1" w:unhideWhenUsed="1"/>
-    <w:lsdException w:name="Normal Table" w:semiHidden="1" w:unhideWhenUsed="1"/>
     <w:lsdException w:name="annotation subject" w:semiHidden="1" w:unhideWhenUsed="1"/>
     <w:lsdException w:name="No List" w:semiHidden="1" w:unhideWhenUsed="1"/>
     <w:lsdException w:name="Outline List 1" w:semiHidden="1" w:unhideWhenUsed="1"/>
@@ -35213,10 +35100,8 @@
     <w:lsdException w:name="Table Elegant" w:semiHidden="1" w:unhideWhenUsed="1"/>
     <w:lsdException w:name="Table Professional" w:semiHidden="1" w:unhideWhenUsed="1"/>
     <w:lsdException w:name="Table Subtle 1" w:semiHidden="1" w:unhideWhenUsed="1"/>
-    <w:lsdException w:name="Table Subtle 2" w:semiHidden="1" w:unhideWhenUsed="1"/>
     <w:lsdException w:name="Table Web 1" w:semiHidden="1" w:unhideWhenUsed="1"/>
     <w:lsdException w:name="Table Web 2" w:semiHidden="1" w:unhideWhenUsed="1"/>
-    <w:lsdException w:name="Table Web 3" w:semiHidden="1" w:unhideWhenUsed="1"/>
     <w:lsdException w:name="Balloon Text" w:semiHidden="1" w:unhideWhenUsed="1"/>
     <w:lsdException w:name="Table Grid" w:uiPriority="39"/>
     <w:lsdException w:name="Table Theme" w:semiHidden="1" w:unhideWhenUsed="1"/>
@@ -35435,6 +35320,10 @@
     <w:lsdException w:name="List Table 5 Dark Accent 6" w:uiPriority="50"/>
     <w:lsdException w:name="List Table 6 Colorful Accent 6" w:uiPriority="51"/>
     <w:lsdException w:name="List Table 7 Colorful Accent 6" w:uiPriority="52"/>
+    <w:lsdException w:name="Mention" w:semiHidden="1" w:unhideWhenUsed="1"/>
+    <w:lsdException w:name="Smart Hyperlink" w:semiHidden="1" w:unhideWhenUsed="1"/>
+    <w:lsdException w:name="Hashtag" w:semiHidden="1" w:unhideWhenUsed="1"/>
+    <w:lsdException w:name="Unresolved Mention" w:semiHidden="1" w:unhideWhenUsed="1"/>
   </w:latentStyles>
   <w:style w:type="paragraph" w:default="1" w:styleId="Normal">
     <w:name w:val="Normal"/>
@@ -35739,8 +35628,8 @@
       <w:szCs w:val="24"/>
     </w:rPr>
   </w:style>
-  <w:style w:type="character" w:customStyle="1" w:styleId="UnresolvedMention">
-    <w:name w:val="Unresolved Mention"/>
+  <w:style w:type="character" w:customStyle="1" w:styleId="UnresolvedMention1">
+    <w:name w:val="Unresolved Mention1"/>
     <w:basedOn w:val="DefaultParagraphFont"/>
     <w:uiPriority w:val="99"/>
     <w:semiHidden/>
@@ -36097,7 +35986,7 @@
 </file>
 
 <file path=customXml/itemProps1.xml><?xml version="1.0" encoding="utf-8"?>
-<ds:datastoreItem xmlns:ds="http://schemas.openxmlformats.org/officeDocument/2006/customXml" ds:itemID="{CFF2C1FB-CA5E-45F5-8762-00AEB5136BA4}">
+<ds:datastoreItem xmlns:ds="http://schemas.openxmlformats.org/officeDocument/2006/customXml" ds:itemID="{C160294F-D095-48BC-98BA-08C9B30A0607}">
   <ds:schemaRefs>
     <ds:schemaRef ds:uri="http://schemas.openxmlformats.org/officeDocument/2006/bibliography"/>
   </ds:schemaRefs>

</xml_diff>